<commit_message>
Update slide day08 - SQLite
</commit_message>
<xml_diff>
--- a/Python_D08_SQLite.docx
+++ b/Python_D08_SQLite.docx
@@ -1,6 +1,6 @@
 
 <file path=word/document.xml><?xml version="1.0" encoding="utf-8"?>
-<w:document xmlns:wpc="http://schemas.microsoft.com/office/word/2010/wordprocessingCanvas" xmlns:mc="http://schemas.openxmlformats.org/markup-compatibility/2006" xmlns:o="urn:schemas-microsoft-com:office:office" xmlns:r="http://schemas.openxmlformats.org/officeDocument/2006/relationships" xmlns:m="http://schemas.openxmlformats.org/officeDocument/2006/math" xmlns:v="urn:schemas-microsoft-com:vml" xmlns:wp14="http://schemas.microsoft.com/office/word/2010/wordprocessingDrawing" xmlns:wp="http://schemas.openxmlformats.org/drawingml/2006/wordprocessingDrawing" xmlns:w10="urn:schemas-microsoft-com:office:word" xmlns:w="http://schemas.openxmlformats.org/wordprocessingml/2006/main" xmlns:w14="http://schemas.microsoft.com/office/word/2010/wordml" xmlns:w15="http://schemas.microsoft.com/office/word/2012/wordml" xmlns:wpg="http://schemas.microsoft.com/office/word/2010/wordprocessingGroup" xmlns:wpi="http://schemas.microsoft.com/office/word/2010/wordprocessingInk" xmlns:wne="http://schemas.microsoft.com/office/word/2006/wordml" xmlns:wps="http://schemas.microsoft.com/office/word/2010/wordprocessingShape" mc:Ignorable="w14 w15 wp14">
+<w:document xmlns:wpc="http://schemas.microsoft.com/office/word/2010/wordprocessingCanvas" xmlns:cx="http://schemas.microsoft.com/office/drawing/2014/chartex" xmlns:cx1="http://schemas.microsoft.com/office/drawing/2015/9/8/chartex" xmlns:cx2="http://schemas.microsoft.com/office/drawing/2015/10/21/chartex" xmlns:cx3="http://schemas.microsoft.com/office/drawing/2016/5/9/chartex" xmlns:cx4="http://schemas.microsoft.com/office/drawing/2016/5/10/chartex" xmlns:cx5="http://schemas.microsoft.com/office/drawing/2016/5/11/chartex" xmlns:cx6="http://schemas.microsoft.com/office/drawing/2016/5/12/chartex" xmlns:cx7="http://schemas.microsoft.com/office/drawing/2016/5/13/chartex" xmlns:cx8="http://schemas.microsoft.com/office/drawing/2016/5/14/chartex" xmlns:mc="http://schemas.openxmlformats.org/markup-compatibility/2006" xmlns:aink="http://schemas.microsoft.com/office/drawing/2016/ink" xmlns:am3d="http://schemas.microsoft.com/office/drawing/2017/model3d" xmlns:o="urn:schemas-microsoft-com:office:office" xmlns:r="http://schemas.openxmlformats.org/officeDocument/2006/relationships" xmlns:m="http://schemas.openxmlformats.org/officeDocument/2006/math" xmlns:v="urn:schemas-microsoft-com:vml" xmlns:wp14="http://schemas.microsoft.com/office/word/2010/wordprocessingDrawing" xmlns:wp="http://schemas.openxmlformats.org/drawingml/2006/wordprocessingDrawing" xmlns:w10="urn:schemas-microsoft-com:office:word" xmlns:w="http://schemas.openxmlformats.org/wordprocessingml/2006/main" xmlns:w14="http://schemas.microsoft.com/office/word/2010/wordml" xmlns:w15="http://schemas.microsoft.com/office/word/2012/wordml" xmlns:w16cex="http://schemas.microsoft.com/office/word/2018/wordml/cex" xmlns:w16cid="http://schemas.microsoft.com/office/word/2016/wordml/cid" xmlns:w16="http://schemas.microsoft.com/office/word/2018/wordml" xmlns:w16se="http://schemas.microsoft.com/office/word/2015/wordml/symex" xmlns:wpg="http://schemas.microsoft.com/office/word/2010/wordprocessingGroup" xmlns:wpi="http://schemas.microsoft.com/office/word/2010/wordprocessingInk" xmlns:wne="http://schemas.microsoft.com/office/word/2006/wordml" xmlns:wps="http://schemas.microsoft.com/office/word/2010/wordprocessingShape" mc:Ignorable="w14 w15 w16se w16cid w16 w16cex wp14">
   <w:body>
     <w:p>
       <w:pPr>
@@ -1532,7 +1532,29 @@
           <w:sz w:val="27"/>
           <w:szCs w:val="27"/>
         </w:rPr>
-        <w:t>"CREATE TABLE HangHoa(MaHH char(6), TenHH char(40), MoTa char(55),DonGia decimal(10,2),SKU char(15) NULL);"</w:t>
+        <w:t>"CREATE TABLE HangHoa(MaHH char(6)</w:t>
+      </w:r>
+      <w:r>
+        <w:rPr>
+          <w:rFonts w:ascii="Courier New" w:eastAsia="Times New Roman" w:hAnsi="Courier New" w:cs="Courier New"/>
+          <w:b/>
+          <w:bCs/>
+          <w:color w:val="008080"/>
+          <w:sz w:val="27"/>
+          <w:szCs w:val="27"/>
+        </w:rPr>
+        <w:t xml:space="preserve"> PRIMARY KEY</w:t>
+      </w:r>
+      <w:r>
+        <w:rPr>
+          <w:rFonts w:ascii="Courier New" w:eastAsia="Times New Roman" w:hAnsi="Courier New" w:cs="Courier New"/>
+          <w:b/>
+          <w:bCs/>
+          <w:color w:val="008080"/>
+          <w:sz w:val="27"/>
+          <w:szCs w:val="27"/>
+        </w:rPr>
+        <w:t>, TenHH char(40), MoTa char(55),DonGia decimal(10,2),SKU char(15) NULL);"</w:t>
       </w:r>
       <w:r>
         <w:rPr>
@@ -2712,7 +2734,29 @@
           <w:szCs w:val="27"/>
         </w:rPr>
         <w:br/>
-        <w:t xml:space="preserve">            MaHH char(6),</w:t>
+        <w:t xml:space="preserve">            MaHH char(6)</w:t>
+      </w:r>
+      <w:r>
+        <w:rPr>
+          <w:rFonts w:ascii="Courier New" w:eastAsia="Times New Roman" w:hAnsi="Courier New" w:cs="Courier New"/>
+          <w:b/>
+          <w:bCs/>
+          <w:color w:val="008080"/>
+          <w:sz w:val="27"/>
+          <w:szCs w:val="27"/>
+        </w:rPr>
+        <w:t xml:space="preserve"> PRIMARY KEY</w:t>
+      </w:r>
+      <w:r>
+        <w:rPr>
+          <w:rFonts w:ascii="Courier New" w:eastAsia="Times New Roman" w:hAnsi="Courier New" w:cs="Courier New"/>
+          <w:b/>
+          <w:bCs/>
+          <w:color w:val="008080"/>
+          <w:sz w:val="27"/>
+          <w:szCs w:val="27"/>
+        </w:rPr>
+        <w:t>,</w:t>
       </w:r>
       <w:r>
         <w:rPr>
@@ -4581,26 +4625,43 @@
           <w:sz w:val="27"/>
           <w:szCs w:val="27"/>
         </w:rPr>
-        <w:t>update_task</w:t>
-      </w:r>
-      <w:r>
-        <w:rPr>
-          <w:rFonts w:ascii="Courier New" w:eastAsia="Times New Roman" w:hAnsi="Courier New" w:cs="Courier New"/>
-          <w:color w:val="080808"/>
-          <w:sz w:val="27"/>
-          <w:szCs w:val="27"/>
-        </w:rPr>
-        <w:t>(conn, task):</w:t>
-      </w:r>
-      <w:r>
-        <w:rPr>
-          <w:rFonts w:ascii="Courier New" w:eastAsia="Times New Roman" w:hAnsi="Courier New" w:cs="Courier New"/>
-          <w:color w:val="080808"/>
-          <w:sz w:val="27"/>
-          <w:szCs w:val="27"/>
-        </w:rPr>
-        <w:br/>
-        <w:t xml:space="preserve">    </w:t>
+        <w:t>update_</w:t>
+      </w:r>
+      <w:r>
+        <w:rPr>
+          <w:rFonts w:ascii="Courier New" w:eastAsia="Times New Roman" w:hAnsi="Courier New" w:cs="Courier New"/>
+          <w:color w:val="000000"/>
+          <w:sz w:val="27"/>
+          <w:szCs w:val="27"/>
+        </w:rPr>
+        <w:t>hanghoa</w:t>
+      </w:r>
+      <w:r>
+        <w:rPr>
+          <w:rFonts w:ascii="Courier New" w:eastAsia="Times New Roman" w:hAnsi="Courier New" w:cs="Courier New"/>
+          <w:color w:val="080808"/>
+          <w:sz w:val="27"/>
+          <w:szCs w:val="27"/>
+        </w:rPr>
+        <w:t xml:space="preserve">(conn, </w:t>
+      </w:r>
+      <w:r>
+        <w:rPr>
+          <w:rFonts w:ascii="Courier New" w:eastAsia="Times New Roman" w:hAnsi="Courier New" w:cs="Courier New"/>
+          <w:color w:val="080808"/>
+          <w:sz w:val="27"/>
+          <w:szCs w:val="27"/>
+        </w:rPr>
+        <w:t>product</w:t>
+      </w:r>
+      <w:r>
+        <w:rPr>
+          <w:rFonts w:ascii="Courier New" w:eastAsia="Times New Roman" w:hAnsi="Courier New" w:cs="Courier New"/>
+          <w:color w:val="080808"/>
+          <w:sz w:val="27"/>
+          <w:szCs w:val="27"/>
+        </w:rPr>
+        <w:t>):</w:t>
       </w:r>
       <w:r>
         <w:rPr>
@@ -4611,7 +4672,7 @@
           <w:sz w:val="27"/>
           <w:szCs w:val="27"/>
         </w:rPr>
-        <w:t>"""</w:t>
+        <w:t xml:space="preserve"> </w:t>
       </w:r>
       <w:r>
         <w:rPr>
@@ -4623,7 +4684,333 @@
           <w:szCs w:val="27"/>
         </w:rPr>
         <w:br/>
-        <w:t xml:space="preserve">    update priority, begin_date, and end date of a task</w:t>
+        <w:t xml:space="preserve">    </w:t>
+      </w:r>
+      <w:r>
+        <w:rPr>
+          <w:rFonts w:ascii="Courier New" w:eastAsia="Times New Roman" w:hAnsi="Courier New" w:cs="Courier New"/>
+          <w:color w:val="080808"/>
+          <w:sz w:val="27"/>
+          <w:szCs w:val="27"/>
+        </w:rPr>
+        <w:t xml:space="preserve">sql = </w:t>
+      </w:r>
+      <w:r>
+        <w:rPr>
+          <w:rFonts w:ascii="Courier New" w:eastAsia="Times New Roman" w:hAnsi="Courier New" w:cs="Courier New"/>
+          <w:b/>
+          <w:bCs/>
+          <w:color w:val="008080"/>
+          <w:sz w:val="27"/>
+          <w:szCs w:val="27"/>
+        </w:rPr>
+        <w:t xml:space="preserve">''' UPDATE </w:t>
+      </w:r>
+      <w:r>
+        <w:rPr>
+          <w:rFonts w:ascii="Courier New" w:eastAsia="Times New Roman" w:hAnsi="Courier New" w:cs="Courier New"/>
+          <w:b/>
+          <w:bCs/>
+          <w:color w:val="008080"/>
+          <w:sz w:val="27"/>
+          <w:szCs w:val="27"/>
+        </w:rPr>
+        <w:t>HangHoa</w:t>
+      </w:r>
+      <w:r>
+        <w:rPr>
+          <w:rFonts w:ascii="Courier New" w:eastAsia="Times New Roman" w:hAnsi="Courier New" w:cs="Courier New"/>
+          <w:b/>
+          <w:bCs/>
+          <w:color w:val="008080"/>
+          <w:sz w:val="27"/>
+          <w:szCs w:val="27"/>
+        </w:rPr>
+        <w:br/>
+        <w:t xml:space="preserve">              SET </w:t>
+      </w:r>
+      <w:r>
+        <w:rPr>
+          <w:rFonts w:ascii="Courier New" w:eastAsia="Times New Roman" w:hAnsi="Courier New" w:cs="Courier New"/>
+          <w:b/>
+          <w:bCs/>
+          <w:color w:val="008080"/>
+          <w:sz w:val="27"/>
+          <w:szCs w:val="27"/>
+        </w:rPr>
+        <w:t>TenHH</w:t>
+      </w:r>
+      <w:r>
+        <w:rPr>
+          <w:rFonts w:ascii="Courier New" w:eastAsia="Times New Roman" w:hAnsi="Courier New" w:cs="Courier New"/>
+          <w:b/>
+          <w:bCs/>
+          <w:color w:val="008080"/>
+          <w:sz w:val="27"/>
+          <w:szCs w:val="27"/>
+        </w:rPr>
+        <w:t xml:space="preserve"> = ? ,</w:t>
+      </w:r>
+      <w:r>
+        <w:rPr>
+          <w:rFonts w:ascii="Courier New" w:eastAsia="Times New Roman" w:hAnsi="Courier New" w:cs="Courier New"/>
+          <w:b/>
+          <w:bCs/>
+          <w:color w:val="008080"/>
+          <w:sz w:val="27"/>
+          <w:szCs w:val="27"/>
+        </w:rPr>
+        <w:br/>
+        <w:t xml:space="preserve">                  </w:t>
+      </w:r>
+      <w:r>
+        <w:rPr>
+          <w:rFonts w:ascii="Courier New" w:eastAsia="Times New Roman" w:hAnsi="Courier New" w:cs="Courier New"/>
+          <w:b/>
+          <w:bCs/>
+          <w:color w:val="008080"/>
+          <w:sz w:val="27"/>
+          <w:szCs w:val="27"/>
+        </w:rPr>
+        <w:t>MoTa</w:t>
+      </w:r>
+      <w:r>
+        <w:rPr>
+          <w:rFonts w:ascii="Courier New" w:eastAsia="Times New Roman" w:hAnsi="Courier New" w:cs="Courier New"/>
+          <w:b/>
+          <w:bCs/>
+          <w:color w:val="008080"/>
+          <w:sz w:val="27"/>
+          <w:szCs w:val="27"/>
+        </w:rPr>
+        <w:t xml:space="preserve"> = ? ,</w:t>
+      </w:r>
+      <w:r>
+        <w:rPr>
+          <w:rFonts w:ascii="Courier New" w:eastAsia="Times New Roman" w:hAnsi="Courier New" w:cs="Courier New"/>
+          <w:b/>
+          <w:bCs/>
+          <w:color w:val="008080"/>
+          <w:sz w:val="27"/>
+          <w:szCs w:val="27"/>
+        </w:rPr>
+        <w:br/>
+        <w:t xml:space="preserve">                  </w:t>
+      </w:r>
+      <w:r>
+        <w:rPr>
+          <w:rFonts w:ascii="Courier New" w:eastAsia="Times New Roman" w:hAnsi="Courier New" w:cs="Courier New"/>
+          <w:b/>
+          <w:bCs/>
+          <w:color w:val="008080"/>
+          <w:sz w:val="27"/>
+          <w:szCs w:val="27"/>
+        </w:rPr>
+        <w:t>DonGia</w:t>
+      </w:r>
+      <w:r>
+        <w:rPr>
+          <w:rFonts w:ascii="Courier New" w:eastAsia="Times New Roman" w:hAnsi="Courier New" w:cs="Courier New"/>
+          <w:b/>
+          <w:bCs/>
+          <w:color w:val="008080"/>
+          <w:sz w:val="27"/>
+          <w:szCs w:val="27"/>
+        </w:rPr>
+        <w:t xml:space="preserve"> = ?</w:t>
+      </w:r>
+      <w:r>
+        <w:rPr>
+          <w:rFonts w:ascii="Courier New" w:eastAsia="Times New Roman" w:hAnsi="Courier New" w:cs="Courier New"/>
+          <w:b/>
+          <w:bCs/>
+          <w:color w:val="008080"/>
+          <w:sz w:val="27"/>
+          <w:szCs w:val="27"/>
+        </w:rPr>
+        <w:br/>
+        <w:t xml:space="preserve">              WHERE </w:t>
+      </w:r>
+      <w:r>
+        <w:rPr>
+          <w:rFonts w:ascii="Courier New" w:eastAsia="Times New Roman" w:hAnsi="Courier New" w:cs="Courier New"/>
+          <w:b/>
+          <w:bCs/>
+          <w:color w:val="008080"/>
+          <w:sz w:val="27"/>
+          <w:szCs w:val="27"/>
+        </w:rPr>
+        <w:t>MaHH</w:t>
+      </w:r>
+      <w:r>
+        <w:rPr>
+          <w:rFonts w:ascii="Courier New" w:eastAsia="Times New Roman" w:hAnsi="Courier New" w:cs="Courier New"/>
+          <w:b/>
+          <w:bCs/>
+          <w:color w:val="008080"/>
+          <w:sz w:val="27"/>
+          <w:szCs w:val="27"/>
+        </w:rPr>
+        <w:t xml:space="preserve"> = ?'''</w:t>
+      </w:r>
+      <w:r>
+        <w:rPr>
+          <w:rFonts w:ascii="Courier New" w:eastAsia="Times New Roman" w:hAnsi="Courier New" w:cs="Courier New"/>
+          <w:b/>
+          <w:bCs/>
+          <w:color w:val="008080"/>
+          <w:sz w:val="27"/>
+          <w:szCs w:val="27"/>
+        </w:rPr>
+        <w:br/>
+        <w:t xml:space="preserve">    </w:t>
+      </w:r>
+      <w:r>
+        <w:rPr>
+          <w:rFonts w:ascii="Courier New" w:eastAsia="Times New Roman" w:hAnsi="Courier New" w:cs="Courier New"/>
+          <w:color w:val="080808"/>
+          <w:sz w:val="27"/>
+          <w:szCs w:val="27"/>
+        </w:rPr>
+        <w:t>cur = conn.cursor()</w:t>
+      </w:r>
+      <w:r>
+        <w:rPr>
+          <w:rFonts w:ascii="Courier New" w:eastAsia="Times New Roman" w:hAnsi="Courier New" w:cs="Courier New"/>
+          <w:color w:val="080808"/>
+          <w:sz w:val="27"/>
+          <w:szCs w:val="27"/>
+        </w:rPr>
+        <w:br/>
+        <w:t xml:space="preserve">    cur.execute(sql, task)</w:t>
+      </w:r>
+      <w:r>
+        <w:rPr>
+          <w:rFonts w:ascii="Courier New" w:eastAsia="Times New Roman" w:hAnsi="Courier New" w:cs="Courier New"/>
+          <w:color w:val="080808"/>
+          <w:sz w:val="27"/>
+          <w:szCs w:val="27"/>
+        </w:rPr>
+        <w:br/>
+        <w:t xml:space="preserve">    conn.commit()</w:t>
+      </w:r>
+      <w:r>
+        <w:rPr>
+          <w:rFonts w:ascii="Courier New" w:eastAsia="Times New Roman" w:hAnsi="Courier New" w:cs="Courier New"/>
+          <w:color w:val="080808"/>
+          <w:sz w:val="27"/>
+          <w:szCs w:val="27"/>
+        </w:rPr>
+        <w:br/>
+      </w:r>
+      <w:r>
+        <w:rPr>
+          <w:rFonts w:ascii="Courier New" w:eastAsia="Times New Roman" w:hAnsi="Courier New" w:cs="Courier New"/>
+          <w:color w:val="080808"/>
+          <w:sz w:val="27"/>
+          <w:szCs w:val="27"/>
+        </w:rPr>
+        <w:br/>
+      </w:r>
+      <w:r>
+        <w:rPr>
+          <w:rFonts w:ascii="Courier New" w:eastAsia="Times New Roman" w:hAnsi="Courier New" w:cs="Courier New"/>
+          <w:color w:val="080808"/>
+          <w:sz w:val="27"/>
+          <w:szCs w:val="27"/>
+        </w:rPr>
+        <w:br/>
+      </w:r>
+      <w:r>
+        <w:rPr>
+          <w:rFonts w:ascii="Courier New" w:eastAsia="Times New Roman" w:hAnsi="Courier New" w:cs="Courier New"/>
+          <w:color w:val="0033B3"/>
+          <w:sz w:val="27"/>
+          <w:szCs w:val="27"/>
+        </w:rPr>
+        <w:t xml:space="preserve">def </w:t>
+      </w:r>
+      <w:r>
+        <w:rPr>
+          <w:rFonts w:ascii="Courier New" w:eastAsia="Times New Roman" w:hAnsi="Courier New" w:cs="Courier New"/>
+          <w:color w:val="000000"/>
+          <w:sz w:val="27"/>
+          <w:szCs w:val="27"/>
+        </w:rPr>
+        <w:t>main</w:t>
+      </w:r>
+      <w:r>
+        <w:rPr>
+          <w:rFonts w:ascii="Courier New" w:eastAsia="Times New Roman" w:hAnsi="Courier New" w:cs="Courier New"/>
+          <w:color w:val="080808"/>
+          <w:sz w:val="27"/>
+          <w:szCs w:val="27"/>
+        </w:rPr>
+        <w:t>():</w:t>
+      </w:r>
+      <w:r>
+        <w:rPr>
+          <w:rFonts w:ascii="Courier New" w:eastAsia="Times New Roman" w:hAnsi="Courier New" w:cs="Courier New"/>
+          <w:color w:val="080808"/>
+          <w:sz w:val="27"/>
+          <w:szCs w:val="27"/>
+        </w:rPr>
+        <w:br/>
+        <w:t xml:space="preserve">    </w:t>
+      </w:r>
+      <w:r>
+        <w:rPr>
+          <w:rFonts w:ascii="Courier New" w:eastAsia="Times New Roman" w:hAnsi="Courier New" w:cs="Courier New"/>
+          <w:color w:val="080808"/>
+          <w:sz w:val="27"/>
+          <w:szCs w:val="27"/>
+        </w:rPr>
+        <w:t xml:space="preserve">database = </w:t>
+      </w:r>
+      <w:r>
+        <w:rPr>
+          <w:rFonts w:ascii="Courier New" w:eastAsia="Times New Roman" w:hAnsi="Courier New" w:cs="Courier New"/>
+          <w:b/>
+          <w:bCs/>
+          <w:color w:val="008080"/>
+          <w:sz w:val="27"/>
+          <w:szCs w:val="27"/>
+        </w:rPr>
+        <w:t>r"pythonsqlite.db"</w:t>
+      </w:r>
+      <w:r>
+        <w:rPr>
+          <w:rFonts w:ascii="Courier New" w:eastAsia="Times New Roman" w:hAnsi="Courier New" w:cs="Courier New"/>
+          <w:b/>
+          <w:bCs/>
+          <w:color w:val="008080"/>
+          <w:sz w:val="27"/>
+          <w:szCs w:val="27"/>
+        </w:rPr>
+        <w:br/>
+      </w:r>
+      <w:r>
+        <w:rPr>
+          <w:rFonts w:ascii="Courier New" w:eastAsia="Times New Roman" w:hAnsi="Courier New" w:cs="Courier New"/>
+          <w:b/>
+          <w:bCs/>
+          <w:color w:val="008080"/>
+          <w:sz w:val="27"/>
+          <w:szCs w:val="27"/>
+        </w:rPr>
+        <w:br/>
+      </w:r>
+      <w:r>
+        <w:rPr>
+          <w:rFonts w:ascii="Courier New" w:eastAsia="Times New Roman" w:hAnsi="Courier New" w:cs="Courier New"/>
+          <w:b/>
+          <w:bCs/>
+          <w:color w:val="008080"/>
+          <w:sz w:val="27"/>
+          <w:szCs w:val="27"/>
+        </w:rPr>
+        <w:lastRenderedPageBreak/>
+        <w:t xml:space="preserve">    </w:t>
       </w:r>
       <w:r>
         <w:rPr>
@@ -4634,8 +5021,7 @@
           <w:sz w:val="27"/>
           <w:szCs w:val="27"/>
         </w:rPr>
-        <w:br/>
-        <w:t xml:space="preserve">    :param conn:</w:t>
+        <w:t># create a database connection</w:t>
       </w:r>
       <w:r>
         <w:rPr>
@@ -4647,42 +5033,6 @@
           <w:szCs w:val="27"/>
         </w:rPr>
         <w:br/>
-        <w:t xml:space="preserve">    :param task:</w:t>
-      </w:r>
-      <w:r>
-        <w:rPr>
-          <w:rFonts w:ascii="Courier New" w:eastAsia="Times New Roman" w:hAnsi="Courier New" w:cs="Courier New"/>
-          <w:i/>
-          <w:iCs/>
-          <w:color w:val="8C8C8C"/>
-          <w:sz w:val="27"/>
-          <w:szCs w:val="27"/>
-        </w:rPr>
-        <w:br/>
-        <w:t xml:space="preserve">    :return: project id</w:t>
-      </w:r>
-      <w:r>
-        <w:rPr>
-          <w:rFonts w:ascii="Courier New" w:eastAsia="Times New Roman" w:hAnsi="Courier New" w:cs="Courier New"/>
-          <w:i/>
-          <w:iCs/>
-          <w:color w:val="8C8C8C"/>
-          <w:sz w:val="27"/>
-          <w:szCs w:val="27"/>
-        </w:rPr>
-        <w:br/>
-        <w:t xml:space="preserve">    """</w:t>
-      </w:r>
-      <w:r>
-        <w:rPr>
-          <w:rFonts w:ascii="Courier New" w:eastAsia="Times New Roman" w:hAnsi="Courier New" w:cs="Courier New"/>
-          <w:i/>
-          <w:iCs/>
-          <w:color w:val="8C8C8C"/>
-          <w:sz w:val="27"/>
-          <w:szCs w:val="27"/>
-        </w:rPr>
-        <w:br/>
         <w:t xml:space="preserve">    </w:t>
       </w:r>
       <w:r>
@@ -4692,73 +5042,40 @@
           <w:sz w:val="27"/>
           <w:szCs w:val="27"/>
         </w:rPr>
-        <w:t xml:space="preserve">sql = </w:t>
-      </w:r>
-      <w:r>
-        <w:rPr>
-          <w:rFonts w:ascii="Courier New" w:eastAsia="Times New Roman" w:hAnsi="Courier New" w:cs="Courier New"/>
-          <w:b/>
-          <w:bCs/>
-          <w:color w:val="008080"/>
-          <w:sz w:val="27"/>
-          <w:szCs w:val="27"/>
-        </w:rPr>
-        <w:t>''' UPDATE tasks</w:t>
-      </w:r>
-      <w:r>
-        <w:rPr>
-          <w:rFonts w:ascii="Courier New" w:eastAsia="Times New Roman" w:hAnsi="Courier New" w:cs="Courier New"/>
-          <w:b/>
-          <w:bCs/>
-          <w:color w:val="008080"/>
-          <w:sz w:val="27"/>
-          <w:szCs w:val="27"/>
-        </w:rPr>
-        <w:br/>
-        <w:t xml:space="preserve">              SET priority = ? ,</w:t>
-      </w:r>
-      <w:r>
-        <w:rPr>
-          <w:rFonts w:ascii="Courier New" w:eastAsia="Times New Roman" w:hAnsi="Courier New" w:cs="Courier New"/>
-          <w:b/>
-          <w:bCs/>
-          <w:color w:val="008080"/>
-          <w:sz w:val="27"/>
-          <w:szCs w:val="27"/>
-        </w:rPr>
-        <w:br/>
-        <w:t xml:space="preserve">                  begin_date = ? ,</w:t>
-      </w:r>
-      <w:r>
-        <w:rPr>
-          <w:rFonts w:ascii="Courier New" w:eastAsia="Times New Roman" w:hAnsi="Courier New" w:cs="Courier New"/>
-          <w:b/>
-          <w:bCs/>
-          <w:color w:val="008080"/>
-          <w:sz w:val="27"/>
-          <w:szCs w:val="27"/>
-        </w:rPr>
-        <w:br/>
-        <w:t xml:space="preserve">                  end_date = ?</w:t>
-      </w:r>
-      <w:r>
-        <w:rPr>
-          <w:rFonts w:ascii="Courier New" w:eastAsia="Times New Roman" w:hAnsi="Courier New" w:cs="Courier New"/>
-          <w:b/>
-          <w:bCs/>
-          <w:color w:val="008080"/>
-          <w:sz w:val="27"/>
-          <w:szCs w:val="27"/>
-        </w:rPr>
-        <w:br/>
-        <w:t xml:space="preserve">              WHERE id = ?'''</w:t>
-      </w:r>
-      <w:r>
-        <w:rPr>
-          <w:rFonts w:ascii="Courier New" w:eastAsia="Times New Roman" w:hAnsi="Courier New" w:cs="Courier New"/>
-          <w:b/>
-          <w:bCs/>
-          <w:color w:val="008080"/>
+        <w:t xml:space="preserve">conn = </w:t>
+      </w:r>
+      <w:r>
+        <w:rPr>
+          <w:rFonts w:ascii="Courier New" w:eastAsia="Times New Roman" w:hAnsi="Courier New" w:cs="Courier New"/>
+          <w:color w:val="080808"/>
+          <w:sz w:val="27"/>
+          <w:szCs w:val="27"/>
+          <w:highlight w:val="yellow"/>
+        </w:rPr>
+        <w:t>dbcommon</w:t>
+      </w:r>
+      <w:r>
+        <w:rPr>
+          <w:rFonts w:ascii="Courier New" w:eastAsia="Times New Roman" w:hAnsi="Courier New" w:cs="Courier New"/>
+          <w:color w:val="080808"/>
+          <w:sz w:val="27"/>
+          <w:szCs w:val="27"/>
+        </w:rPr>
+        <w:t>.</w:t>
+      </w:r>
+      <w:r>
+        <w:rPr>
+          <w:rFonts w:ascii="Courier New" w:eastAsia="Times New Roman" w:hAnsi="Courier New" w:cs="Courier New"/>
+          <w:color w:val="080808"/>
+          <w:sz w:val="27"/>
+          <w:szCs w:val="27"/>
+        </w:rPr>
+        <w:t>create_connection(database)</w:t>
+      </w:r>
+      <w:r>
+        <w:rPr>
+          <w:rFonts w:ascii="Courier New" w:eastAsia="Times New Roman" w:hAnsi="Courier New" w:cs="Courier New"/>
+          <w:color w:val="080808"/>
           <w:sz w:val="27"/>
           <w:szCs w:val="27"/>
         </w:rPr>
@@ -4768,216 +5085,10 @@
       <w:r>
         <w:rPr>
           <w:rFonts w:ascii="Courier New" w:eastAsia="Times New Roman" w:hAnsi="Courier New" w:cs="Courier New"/>
-          <w:color w:val="080808"/>
-          <w:sz w:val="27"/>
-          <w:szCs w:val="27"/>
-        </w:rPr>
-        <w:t>cur = conn.cursor()</w:t>
-      </w:r>
-      <w:r>
-        <w:rPr>
-          <w:rFonts w:ascii="Courier New" w:eastAsia="Times New Roman" w:hAnsi="Courier New" w:cs="Courier New"/>
-          <w:color w:val="080808"/>
-          <w:sz w:val="27"/>
-          <w:szCs w:val="27"/>
-        </w:rPr>
-        <w:br/>
-        <w:t xml:space="preserve">    cur.execute(sql, task)</w:t>
-      </w:r>
-      <w:r>
-        <w:rPr>
-          <w:rFonts w:ascii="Courier New" w:eastAsia="Times New Roman" w:hAnsi="Courier New" w:cs="Courier New"/>
-          <w:color w:val="080808"/>
-          <w:sz w:val="27"/>
-          <w:szCs w:val="27"/>
-        </w:rPr>
-        <w:br/>
-      </w:r>
-      <w:r>
-        <w:rPr>
-          <w:rFonts w:ascii="Courier New" w:eastAsia="Times New Roman" w:hAnsi="Courier New" w:cs="Courier New"/>
-          <w:color w:val="080808"/>
-          <w:sz w:val="27"/>
-          <w:szCs w:val="27"/>
-        </w:rPr>
-        <w:lastRenderedPageBreak/>
-        <w:t xml:space="preserve">    conn.commit()</w:t>
-      </w:r>
-      <w:r>
-        <w:rPr>
-          <w:rFonts w:ascii="Courier New" w:eastAsia="Times New Roman" w:hAnsi="Courier New" w:cs="Courier New"/>
-          <w:color w:val="080808"/>
-          <w:sz w:val="27"/>
-          <w:szCs w:val="27"/>
-        </w:rPr>
-        <w:br/>
-      </w:r>
-      <w:r>
-        <w:rPr>
-          <w:rFonts w:ascii="Courier New" w:eastAsia="Times New Roman" w:hAnsi="Courier New" w:cs="Courier New"/>
-          <w:color w:val="080808"/>
-          <w:sz w:val="27"/>
-          <w:szCs w:val="27"/>
-        </w:rPr>
-        <w:br/>
-      </w:r>
-      <w:r>
-        <w:rPr>
-          <w:rFonts w:ascii="Courier New" w:eastAsia="Times New Roman" w:hAnsi="Courier New" w:cs="Courier New"/>
-          <w:color w:val="080808"/>
-          <w:sz w:val="27"/>
-          <w:szCs w:val="27"/>
-        </w:rPr>
-        <w:br/>
-      </w:r>
-      <w:r>
-        <w:rPr>
-          <w:rFonts w:ascii="Courier New" w:eastAsia="Times New Roman" w:hAnsi="Courier New" w:cs="Courier New"/>
           <w:color w:val="0033B3"/>
           <w:sz w:val="27"/>
           <w:szCs w:val="27"/>
         </w:rPr>
-        <w:t xml:space="preserve">def </w:t>
-      </w:r>
-      <w:r>
-        <w:rPr>
-          <w:rFonts w:ascii="Courier New" w:eastAsia="Times New Roman" w:hAnsi="Courier New" w:cs="Courier New"/>
-          <w:color w:val="000000"/>
-          <w:sz w:val="27"/>
-          <w:szCs w:val="27"/>
-        </w:rPr>
-        <w:t>main</w:t>
-      </w:r>
-      <w:r>
-        <w:rPr>
-          <w:rFonts w:ascii="Courier New" w:eastAsia="Times New Roman" w:hAnsi="Courier New" w:cs="Courier New"/>
-          <w:color w:val="080808"/>
-          <w:sz w:val="27"/>
-          <w:szCs w:val="27"/>
-        </w:rPr>
-        <w:t>():</w:t>
-      </w:r>
-      <w:r>
-        <w:rPr>
-          <w:rFonts w:ascii="Courier New" w:eastAsia="Times New Roman" w:hAnsi="Courier New" w:cs="Courier New"/>
-          <w:color w:val="080808"/>
-          <w:sz w:val="27"/>
-          <w:szCs w:val="27"/>
-        </w:rPr>
-        <w:br/>
-        <w:t xml:space="preserve">    database = </w:t>
-      </w:r>
-      <w:r>
-        <w:rPr>
-          <w:rFonts w:ascii="Courier New" w:eastAsia="Times New Roman" w:hAnsi="Courier New" w:cs="Courier New"/>
-          <w:b/>
-          <w:bCs/>
-          <w:color w:val="008080"/>
-          <w:sz w:val="27"/>
-          <w:szCs w:val="27"/>
-        </w:rPr>
-        <w:t>r"C:\sqlite\db\pythonsqlite.db"</w:t>
-      </w:r>
-      <w:r>
-        <w:rPr>
-          <w:rFonts w:ascii="Courier New" w:eastAsia="Times New Roman" w:hAnsi="Courier New" w:cs="Courier New"/>
-          <w:b/>
-          <w:bCs/>
-          <w:color w:val="008080"/>
-          <w:sz w:val="27"/>
-          <w:szCs w:val="27"/>
-        </w:rPr>
-        <w:br/>
-      </w:r>
-      <w:r>
-        <w:rPr>
-          <w:rFonts w:ascii="Courier New" w:eastAsia="Times New Roman" w:hAnsi="Courier New" w:cs="Courier New"/>
-          <w:b/>
-          <w:bCs/>
-          <w:color w:val="008080"/>
-          <w:sz w:val="27"/>
-          <w:szCs w:val="27"/>
-        </w:rPr>
-        <w:br/>
-        <w:t xml:space="preserve">    </w:t>
-      </w:r>
-      <w:r>
-        <w:rPr>
-          <w:rFonts w:ascii="Courier New" w:eastAsia="Times New Roman" w:hAnsi="Courier New" w:cs="Courier New"/>
-          <w:i/>
-          <w:iCs/>
-          <w:color w:val="8C8C8C"/>
-          <w:sz w:val="27"/>
-          <w:szCs w:val="27"/>
-        </w:rPr>
-        <w:t># create a database connection</w:t>
-      </w:r>
-      <w:r>
-        <w:rPr>
-          <w:rFonts w:ascii="Courier New" w:eastAsia="Times New Roman" w:hAnsi="Courier New" w:cs="Courier New"/>
-          <w:i/>
-          <w:iCs/>
-          <w:color w:val="8C8C8C"/>
-          <w:sz w:val="27"/>
-          <w:szCs w:val="27"/>
-        </w:rPr>
-        <w:br/>
-        <w:t xml:space="preserve">    </w:t>
-      </w:r>
-      <w:r>
-        <w:rPr>
-          <w:rFonts w:ascii="Courier New" w:eastAsia="Times New Roman" w:hAnsi="Courier New" w:cs="Courier New"/>
-          <w:color w:val="080808"/>
-          <w:sz w:val="27"/>
-          <w:szCs w:val="27"/>
-        </w:rPr>
-        <w:t xml:space="preserve">conn = </w:t>
-      </w:r>
-      <w:r>
-        <w:rPr>
-          <w:rFonts w:ascii="Courier New" w:eastAsia="Times New Roman" w:hAnsi="Courier New" w:cs="Courier New"/>
-          <w:color w:val="080808"/>
-          <w:sz w:val="27"/>
-          <w:szCs w:val="27"/>
-          <w:highlight w:val="yellow"/>
-        </w:rPr>
-        <w:t>dbcommon</w:t>
-      </w:r>
-      <w:r>
-        <w:rPr>
-          <w:rFonts w:ascii="Courier New" w:eastAsia="Times New Roman" w:hAnsi="Courier New" w:cs="Courier New"/>
-          <w:color w:val="080808"/>
-          <w:sz w:val="27"/>
-          <w:szCs w:val="27"/>
-        </w:rPr>
-        <w:t>.</w:t>
-      </w:r>
-      <w:r>
-        <w:rPr>
-          <w:rFonts w:ascii="Courier New" w:eastAsia="Times New Roman" w:hAnsi="Courier New" w:cs="Courier New"/>
-          <w:color w:val="080808"/>
-          <w:sz w:val="27"/>
-          <w:szCs w:val="27"/>
-        </w:rPr>
-        <w:t>create_connection(database)</w:t>
-      </w:r>
-      <w:r>
-        <w:rPr>
-          <w:rFonts w:ascii="Courier New" w:eastAsia="Times New Roman" w:hAnsi="Courier New" w:cs="Courier New"/>
-          <w:color w:val="080808"/>
-          <w:sz w:val="27"/>
-          <w:szCs w:val="27"/>
-        </w:rPr>
-        <w:br/>
-        <w:t xml:space="preserve">    </w:t>
-      </w:r>
-      <w:r>
-        <w:rPr>
-          <w:rFonts w:ascii="Courier New" w:eastAsia="Times New Roman" w:hAnsi="Courier New" w:cs="Courier New"/>
-          <w:color w:val="0033B3"/>
-          <w:sz w:val="27"/>
-          <w:szCs w:val="27"/>
-        </w:rPr>
         <w:t xml:space="preserve">with </w:t>
       </w:r>
       <w:r>
@@ -4997,16 +5108,58 @@
           <w:szCs w:val="27"/>
         </w:rPr>
         <w:br/>
-        <w:t xml:space="preserve">        update_task(conn, (</w:t>
-      </w:r>
-      <w:r>
-        <w:rPr>
-          <w:rFonts w:ascii="Courier New" w:eastAsia="Times New Roman" w:hAnsi="Courier New" w:cs="Courier New"/>
-          <w:color w:val="1750EB"/>
-          <w:sz w:val="27"/>
-          <w:szCs w:val="27"/>
-        </w:rPr>
-        <w:t>2</w:t>
+        <w:t xml:space="preserve">        update_</w:t>
+      </w:r>
+      <w:r>
+        <w:rPr>
+          <w:rFonts w:ascii="Courier New" w:eastAsia="Times New Roman" w:hAnsi="Courier New" w:cs="Courier New"/>
+          <w:color w:val="080808"/>
+          <w:sz w:val="27"/>
+          <w:szCs w:val="27"/>
+        </w:rPr>
+        <w:t>hanghoa</w:t>
+      </w:r>
+      <w:r>
+        <w:rPr>
+          <w:rFonts w:ascii="Courier New" w:eastAsia="Times New Roman" w:hAnsi="Courier New" w:cs="Courier New"/>
+          <w:color w:val="080808"/>
+          <w:sz w:val="27"/>
+          <w:szCs w:val="27"/>
+        </w:rPr>
+        <w:t>(conn, (</w:t>
+      </w:r>
+      <w:r>
+        <w:rPr>
+          <w:rFonts w:ascii="Courier New" w:eastAsia="Times New Roman" w:hAnsi="Courier New" w:cs="Courier New"/>
+          <w:b/>
+          <w:bCs/>
+          <w:color w:val="008080"/>
+          <w:sz w:val="27"/>
+          <w:szCs w:val="27"/>
+        </w:rPr>
+        <w:t>'</w:t>
+      </w:r>
+      <w:r>
+        <w:rPr>
+          <w:rFonts w:ascii="Courier New" w:eastAsia="Times New Roman" w:hAnsi="Courier New" w:cs="Courier New"/>
+          <w:b/>
+          <w:bCs/>
+          <w:color w:val="008080"/>
+          <w:sz w:val="27"/>
+          <w:szCs w:val="27"/>
+        </w:rPr>
+        <w:t>Beer SaiGon</w:t>
+      </w:r>
+      <w:r>
+        <w:rPr>
+          <w:rFonts w:ascii="Courier New" w:eastAsia="Times New Roman" w:hAnsi="Courier New" w:cs="Courier New"/>
+          <w:b/>
+          <w:bCs/>
+          <w:color w:val="008080"/>
+          <w:sz w:val="27"/>
+          <w:szCs w:val="27"/>
+        </w:rPr>
+        <w:t>'</w:t>
       </w:r>
       <w:r>
         <w:rPr>
@@ -5026,36 +5179,56 @@
           <w:sz w:val="27"/>
           <w:szCs w:val="27"/>
         </w:rPr>
-        <w:t>'2015-01-04'</w:t>
-      </w:r>
-      <w:r>
-        <w:rPr>
-          <w:rFonts w:ascii="Courier New" w:eastAsia="Times New Roman" w:hAnsi="Courier New" w:cs="Courier New"/>
-          <w:color w:val="080808"/>
-          <w:sz w:val="27"/>
-          <w:szCs w:val="27"/>
-        </w:rPr>
-        <w:t xml:space="preserve">, </w:t>
-      </w:r>
-      <w:r>
-        <w:rPr>
-          <w:rFonts w:ascii="Courier New" w:eastAsia="Times New Roman" w:hAnsi="Courier New" w:cs="Courier New"/>
-          <w:b/>
-          <w:bCs/>
-          <w:color w:val="008080"/>
-          <w:sz w:val="27"/>
-          <w:szCs w:val="27"/>
-        </w:rPr>
-        <w:t>'2015-01-06'</w:t>
-      </w:r>
-      <w:r>
-        <w:rPr>
-          <w:rFonts w:ascii="Courier New" w:eastAsia="Times New Roman" w:hAnsi="Courier New" w:cs="Courier New"/>
-          <w:color w:val="080808"/>
-          <w:sz w:val="27"/>
-          <w:szCs w:val="27"/>
-        </w:rPr>
-        <w:t xml:space="preserve">, </w:t>
+        <w:t>'</w:t>
+      </w:r>
+      <w:r>
+        <w:rPr>
+          <w:rFonts w:ascii="Courier New" w:eastAsia="Times New Roman" w:hAnsi="Courier New" w:cs="Courier New"/>
+          <w:b/>
+          <w:bCs/>
+          <w:color w:val="008080"/>
+          <w:sz w:val="27"/>
+          <w:szCs w:val="27"/>
+        </w:rPr>
+        <w:t>Beer SaiGon</w:t>
+      </w:r>
+      <w:r>
+        <w:rPr>
+          <w:rFonts w:ascii="Courier New" w:eastAsia="Times New Roman" w:hAnsi="Courier New" w:cs="Courier New"/>
+          <w:b/>
+          <w:bCs/>
+          <w:color w:val="008080"/>
+          <w:sz w:val="27"/>
+          <w:szCs w:val="27"/>
+        </w:rPr>
+        <w:t>'</w:t>
+      </w:r>
+      <w:r>
+        <w:rPr>
+          <w:rFonts w:ascii="Courier New" w:eastAsia="Times New Roman" w:hAnsi="Courier New" w:cs="Courier New"/>
+          <w:color w:val="080808"/>
+          <w:sz w:val="27"/>
+          <w:szCs w:val="27"/>
+        </w:rPr>
+        <w:t>,</w:t>
+      </w:r>
+      <w:r>
+        <w:rPr>
+          <w:rFonts w:ascii="Courier New" w:eastAsia="Times New Roman" w:hAnsi="Courier New" w:cs="Courier New"/>
+          <w:color w:val="080808"/>
+          <w:sz w:val="27"/>
+          <w:szCs w:val="27"/>
+        </w:rPr>
+        <w:t xml:space="preserve"> 19500,</w:t>
+      </w:r>
+      <w:r>
+        <w:rPr>
+          <w:rFonts w:ascii="Courier New" w:eastAsia="Times New Roman" w:hAnsi="Courier New" w:cs="Courier New"/>
+          <w:color w:val="080808"/>
+          <w:sz w:val="27"/>
+          <w:szCs w:val="27"/>
+        </w:rPr>
+        <w:t xml:space="preserve"> </w:t>
       </w:r>
       <w:r>
         <w:rPr>
@@ -5688,6 +5861,7 @@
           <w:szCs w:val="27"/>
         </w:rPr>
         <w:br/>
+        <w:t xml:space="preserve">    :return:</w:t>
       </w:r>
       <w:r>
         <w:rPr>
@@ -5698,8 +5872,8 @@
           <w:sz w:val="27"/>
           <w:szCs w:val="27"/>
         </w:rPr>
-        <w:lastRenderedPageBreak/>
-        <w:t xml:space="preserve">    :return:</w:t>
+        <w:br/>
+        <w:t xml:space="preserve">    """</w:t>
       </w:r>
       <w:r>
         <w:rPr>
@@ -5711,18 +5885,6 @@
           <w:szCs w:val="27"/>
         </w:rPr>
         <w:br/>
-        <w:t xml:space="preserve">    """</w:t>
-      </w:r>
-      <w:r>
-        <w:rPr>
-          <w:rFonts w:ascii="Courier New" w:eastAsia="Times New Roman" w:hAnsi="Courier New" w:cs="Courier New"/>
-          <w:i/>
-          <w:iCs/>
-          <w:color w:val="8C8C8C"/>
-          <w:sz w:val="27"/>
-          <w:szCs w:val="27"/>
-        </w:rPr>
-        <w:br/>
         <w:t xml:space="preserve">    </w:t>
       </w:r>
       <w:r>
@@ -5779,6 +5941,7 @@
           <w:sz w:val="27"/>
           <w:szCs w:val="27"/>
         </w:rPr>
+        <w:lastRenderedPageBreak/>
         <w:br/>
         <w:t xml:space="preserve">    </w:t>
       </w:r>
@@ -6597,6 +6760,7 @@
           <w:sz w:val="27"/>
           <w:szCs w:val="27"/>
         </w:rPr>
+        <w:lastRenderedPageBreak/>
         <w:br/>
       </w:r>
       <w:r>
@@ -7242,7 +7406,6 @@
           <w:sz w:val="27"/>
           <w:szCs w:val="27"/>
         </w:rPr>
-        <w:lastRenderedPageBreak/>
         <w:br/>
       </w:r>
       <w:r>
@@ -7300,6 +7463,7 @@
         <w:pStyle w:val="Heading1"/>
       </w:pPr>
       <w:r>
+        <w:lastRenderedPageBreak/>
         <w:t>Quản lý Sách</w:t>
       </w:r>
     </w:p>
@@ -7370,8 +7534,6 @@
         </w:rPr>
         <w:t xml:space="preserve">    Ten VARCHAR</w:t>
       </w:r>
-      <w:bookmarkStart w:id="0" w:name="_GoBack"/>
-      <w:bookmarkEnd w:id="0"/>
     </w:p>
     <w:p>
       <w:pPr>
@@ -7616,8 +7778,8 @@
 </file>
 
 <file path=word/numbering.xml><?xml version="1.0" encoding="utf-8"?>
-<w:numbering xmlns:wpc="http://schemas.microsoft.com/office/word/2010/wordprocessingCanvas" xmlns:mc="http://schemas.openxmlformats.org/markup-compatibility/2006" xmlns:o="urn:schemas-microsoft-com:office:office" xmlns:r="http://schemas.openxmlformats.org/officeDocument/2006/relationships" xmlns:m="http://schemas.openxmlformats.org/officeDocument/2006/math" xmlns:v="urn:schemas-microsoft-com:vml" xmlns:wp14="http://schemas.microsoft.com/office/word/2010/wordprocessingDrawing" xmlns:wp="http://schemas.openxmlformats.org/drawingml/2006/wordprocessingDrawing" xmlns:w10="urn:schemas-microsoft-com:office:word" xmlns:w="http://schemas.openxmlformats.org/wordprocessingml/2006/main" xmlns:w14="http://schemas.microsoft.com/office/word/2010/wordml" xmlns:w15="http://schemas.microsoft.com/office/word/2012/wordml" xmlns:wpg="http://schemas.microsoft.com/office/word/2010/wordprocessingGroup" xmlns:wpi="http://schemas.microsoft.com/office/word/2010/wordprocessingInk" xmlns:wne="http://schemas.microsoft.com/office/word/2006/wordml" xmlns:wps="http://schemas.microsoft.com/office/word/2010/wordprocessingShape" mc:Ignorable="w14 w15 wp14">
-  <w:abstractNum w:abstractNumId="0">
+<w:numbering xmlns:wpc="http://schemas.microsoft.com/office/word/2010/wordprocessingCanvas" xmlns:cx="http://schemas.microsoft.com/office/drawing/2014/chartex" xmlns:cx1="http://schemas.microsoft.com/office/drawing/2015/9/8/chartex" xmlns:cx2="http://schemas.microsoft.com/office/drawing/2015/10/21/chartex" xmlns:cx3="http://schemas.microsoft.com/office/drawing/2016/5/9/chartex" xmlns:cx4="http://schemas.microsoft.com/office/drawing/2016/5/10/chartex" xmlns:cx5="http://schemas.microsoft.com/office/drawing/2016/5/11/chartex" xmlns:cx6="http://schemas.microsoft.com/office/drawing/2016/5/12/chartex" xmlns:cx7="http://schemas.microsoft.com/office/drawing/2016/5/13/chartex" xmlns:cx8="http://schemas.microsoft.com/office/drawing/2016/5/14/chartex" xmlns:mc="http://schemas.openxmlformats.org/markup-compatibility/2006" xmlns:aink="http://schemas.microsoft.com/office/drawing/2016/ink" xmlns:am3d="http://schemas.microsoft.com/office/drawing/2017/model3d" xmlns:o="urn:schemas-microsoft-com:office:office" xmlns:r="http://schemas.openxmlformats.org/officeDocument/2006/relationships" xmlns:m="http://schemas.openxmlformats.org/officeDocument/2006/math" xmlns:v="urn:schemas-microsoft-com:vml" xmlns:wp14="http://schemas.microsoft.com/office/word/2010/wordprocessingDrawing" xmlns:wp="http://schemas.openxmlformats.org/drawingml/2006/wordprocessingDrawing" xmlns:w10="urn:schemas-microsoft-com:office:word" xmlns:w="http://schemas.openxmlformats.org/wordprocessingml/2006/main" xmlns:w14="http://schemas.microsoft.com/office/word/2010/wordml" xmlns:w15="http://schemas.microsoft.com/office/word/2012/wordml" xmlns:w16cex="http://schemas.microsoft.com/office/word/2018/wordml/cex" xmlns:w16cid="http://schemas.microsoft.com/office/word/2016/wordml/cid" xmlns:w16="http://schemas.microsoft.com/office/word/2018/wordml" xmlns:w16se="http://schemas.microsoft.com/office/word/2015/wordml/symex" xmlns:wpg="http://schemas.microsoft.com/office/word/2010/wordprocessingGroup" xmlns:wpi="http://schemas.microsoft.com/office/word/2010/wordprocessingInk" xmlns:wne="http://schemas.microsoft.com/office/word/2006/wordml" xmlns:wps="http://schemas.microsoft.com/office/word/2010/wordprocessingShape" mc:Ignorable="w14 w15 w16se w16cid w16 w16cex wp14">
+  <w:abstractNum w:abstractNumId="0" w15:restartNumberingAfterBreak="0">
     <w:nsid w:val="28CF4E7E"/>
     <w:multiLevelType w:val="hybridMultilevel"/>
     <w:tmpl w:val="1EC25584"/>
@@ -7729,7 +7891,7 @@
       </w:rPr>
     </w:lvl>
   </w:abstractNum>
-  <w:abstractNum w:abstractNumId="1">
+  <w:abstractNum w:abstractNumId="1" w15:restartNumberingAfterBreak="0">
     <w:nsid w:val="2DCA5014"/>
     <w:multiLevelType w:val="hybridMultilevel"/>
     <w:tmpl w:val="3F7837A0"/>
@@ -7818,7 +7980,7 @@
       </w:pPr>
     </w:lvl>
   </w:abstractNum>
-  <w:abstractNum w:abstractNumId="2">
+  <w:abstractNum w:abstractNumId="2" w15:restartNumberingAfterBreak="0">
     <w:nsid w:val="31316410"/>
     <w:multiLevelType w:val="hybridMultilevel"/>
     <w:tmpl w:val="F8A44080"/>
@@ -7931,7 +8093,7 @@
       </w:rPr>
     </w:lvl>
   </w:abstractNum>
-  <w:abstractNum w:abstractNumId="3">
+  <w:abstractNum w:abstractNumId="3" w15:restartNumberingAfterBreak="0">
     <w:nsid w:val="78C866F3"/>
     <w:multiLevelType w:val="multilevel"/>
     <w:tmpl w:val="B444460A"/>
@@ -8045,7 +8207,7 @@
 </file>
 
 <file path=word/styles.xml><?xml version="1.0" encoding="utf-8"?>
-<w:styles xmlns:mc="http://schemas.openxmlformats.org/markup-compatibility/2006" xmlns:r="http://schemas.openxmlformats.org/officeDocument/2006/relationships" xmlns:w="http://schemas.openxmlformats.org/wordprocessingml/2006/main" xmlns:w14="http://schemas.microsoft.com/office/word/2010/wordml" xmlns:w15="http://schemas.microsoft.com/office/word/2012/wordml" mc:Ignorable="w14 w15">
+<w:styles xmlns:mc="http://schemas.openxmlformats.org/markup-compatibility/2006" xmlns:r="http://schemas.openxmlformats.org/officeDocument/2006/relationships" xmlns:w="http://schemas.openxmlformats.org/wordprocessingml/2006/main" xmlns:w14="http://schemas.microsoft.com/office/word/2010/wordml" xmlns:w15="http://schemas.microsoft.com/office/word/2012/wordml" xmlns:w16cex="http://schemas.microsoft.com/office/word/2018/wordml/cex" xmlns:w16cid="http://schemas.microsoft.com/office/word/2016/wordml/cid" xmlns:w16="http://schemas.microsoft.com/office/word/2018/wordml" xmlns:w16se="http://schemas.microsoft.com/office/word/2015/wordml/symex" mc:Ignorable="w14 w15 w16se w16cid w16 w16cex">
   <w:docDefaults>
     <w:rPrDefault>
       <w:rPr>
@@ -8061,7 +8223,7 @@
       </w:pPr>
     </w:pPrDefault>
   </w:docDefaults>
-  <w:latentStyles w:defLockedState="0" w:defUIPriority="99" w:defSemiHidden="0" w:defUnhideWhenUsed="0" w:defQFormat="0" w:count="371">
+  <w:latentStyles w:defLockedState="0" w:defUIPriority="99" w:defSemiHidden="0" w:defUnhideWhenUsed="0" w:defQFormat="0" w:count="376">
     <w:lsdException w:name="Normal" w:uiPriority="0" w:qFormat="1"/>
     <w:lsdException w:name="heading 1" w:uiPriority="9" w:qFormat="1"/>
     <w:lsdException w:name="heading 2" w:semiHidden="1" w:uiPriority="9" w:unhideWhenUsed="1" w:qFormat="1"/>
@@ -8167,7 +8329,6 @@
     <w:lsdException w:name="HTML Sample" w:semiHidden="1" w:unhideWhenUsed="1"/>
     <w:lsdException w:name="HTML Typewriter" w:semiHidden="1" w:unhideWhenUsed="1"/>
     <w:lsdException w:name="HTML Variable" w:semiHidden="1" w:unhideWhenUsed="1"/>
-    <w:lsdException w:name="Normal Table" w:semiHidden="1" w:unhideWhenUsed="1"/>
     <w:lsdException w:name="annotation subject" w:semiHidden="1" w:unhideWhenUsed="1"/>
     <w:lsdException w:name="No List" w:semiHidden="1" w:unhideWhenUsed="1"/>
     <w:lsdException w:name="Outline List 1" w:semiHidden="1" w:unhideWhenUsed="1"/>
@@ -8210,11 +8371,8 @@
     <w:lsdException w:name="Table Contemporary" w:semiHidden="1" w:unhideWhenUsed="1"/>
     <w:lsdException w:name="Table Elegant" w:semiHidden="1" w:unhideWhenUsed="1"/>
     <w:lsdException w:name="Table Professional" w:semiHidden="1" w:unhideWhenUsed="1"/>
-    <w:lsdException w:name="Table Subtle 1" w:semiHidden="1" w:unhideWhenUsed="1"/>
     <w:lsdException w:name="Table Subtle 2" w:semiHidden="1" w:unhideWhenUsed="1"/>
     <w:lsdException w:name="Table Web 1" w:semiHidden="1" w:unhideWhenUsed="1"/>
-    <w:lsdException w:name="Table Web 2" w:semiHidden="1" w:unhideWhenUsed="1"/>
-    <w:lsdException w:name="Table Web 3" w:semiHidden="1" w:unhideWhenUsed="1"/>
     <w:lsdException w:name="Balloon Text" w:semiHidden="1" w:unhideWhenUsed="1"/>
     <w:lsdException w:name="Table Grid" w:uiPriority="39"/>
     <w:lsdException w:name="Table Theme" w:semiHidden="1" w:unhideWhenUsed="1"/>
@@ -8433,6 +8591,11 @@
     <w:lsdException w:name="List Table 5 Dark Accent 6" w:uiPriority="50"/>
     <w:lsdException w:name="List Table 6 Colorful Accent 6" w:uiPriority="51"/>
     <w:lsdException w:name="List Table 7 Colorful Accent 6" w:uiPriority="52"/>
+    <w:lsdException w:name="Mention" w:semiHidden="1" w:unhideWhenUsed="1"/>
+    <w:lsdException w:name="Smart Hyperlink" w:semiHidden="1" w:unhideWhenUsed="1"/>
+    <w:lsdException w:name="Hashtag" w:semiHidden="1" w:unhideWhenUsed="1"/>
+    <w:lsdException w:name="Unresolved Mention" w:semiHidden="1" w:unhideWhenUsed="1"/>
+    <w:lsdException w:name="Smart Link" w:semiHidden="1" w:unhideWhenUsed="1"/>
   </w:latentStyles>
   <w:style w:type="paragraph" w:default="1" w:styleId="Normal">
     <w:name w:val="Normal"/>
@@ -9029,8 +9192,8 @@
       <w:u w:val="single"/>
     </w:rPr>
   </w:style>
-  <w:style w:type="character" w:customStyle="1" w:styleId="UnresolvedMention">
-    <w:name w:val="Unresolved Mention"/>
+  <w:style w:type="character" w:customStyle="1" w:styleId="UnresolvedMention1">
+    <w:name w:val="Unresolved Mention1"/>
     <w:basedOn w:val="DefaultParagraphFont"/>
     <w:uiPriority w:val="99"/>
     <w:semiHidden/>

</xml_diff>